<commit_message>
Remove Daily Meals Served from district profile
</commit_message>
<xml_diff>
--- a/vendor/assets/templates/rfp/092221_RFP_Template.docx
+++ b/vendor/assets/templates/rfp/092221_RFP_Template.docx
@@ -3054,113 +3054,6 @@
           <w:sz w:val="22"/>
           <w:szCs w:val="22"/>
         </w:rPr>
-        <w:t xml:space="preserve"> serves approximately </w:t>
-      </w:r>
-      <w:r>
-        <w:rPr>
-          <w:rFonts w:ascii="Arial" w:eastAsia="Arial" w:hAnsi="Arial" w:cs="Arial"/>
-          <w:sz w:val="22"/>
-          <w:szCs w:val="22"/>
-        </w:rPr>
-        <w:fldChar w:fldCharType="begin"/>
-      </w:r>
-      <w:r>
-        <w:rPr>
-          <w:rFonts w:ascii="Arial" w:eastAsia="Arial" w:hAnsi="Arial" w:cs="Arial"/>
-          <w:sz w:val="22"/>
-          <w:szCs w:val="22"/>
-        </w:rPr>
-        <w:instrText xml:space="preserve"> MERGEFIELD =daily_meals_number \* MERGEFORMAT </w:instrText>
-      </w:r>
-      <w:r>
-        <w:rPr>
-          <w:rFonts w:ascii="Arial" w:eastAsia="Arial" w:hAnsi="Arial" w:cs="Arial"/>
-          <w:sz w:val="22"/>
-          <w:szCs w:val="22"/>
-        </w:rPr>
-        <w:fldChar w:fldCharType="separate"/>
-      </w:r>
-      <w:r>
-        <w:rPr>
-          <w:rFonts w:ascii="Arial" w:eastAsia="Arial" w:hAnsi="Arial" w:cs="Arial"/>
-          <w:noProof/>
-          <w:sz w:val="22"/>
-          <w:szCs w:val="22"/>
-        </w:rPr>
-        <w:t>«=daily_meals_number»</w:t>
-      </w:r>
-      <w:r>
-        <w:rPr>
-          <w:rFonts w:ascii="Arial" w:eastAsia="Arial" w:hAnsi="Arial" w:cs="Arial"/>
-          <w:sz w:val="22"/>
-          <w:szCs w:val="22"/>
-        </w:rPr>
-        <w:fldChar w:fldCharType="end"/>
-      </w:r>
-      <w:r>
-        <w:rPr>
-          <w:rFonts w:ascii="Arial" w:eastAsia="Arial" w:hAnsi="Arial" w:cs="Arial"/>
-          <w:sz w:val="22"/>
-          <w:szCs w:val="22"/>
-        </w:rPr>
-        <w:fldChar w:fldCharType="begin"/>
-      </w:r>
-      <w:r>
-        <w:rPr>
-          <w:rFonts w:ascii="Arial" w:eastAsia="Arial" w:hAnsi="Arial" w:cs="Arial"/>
-          <w:sz w:val="22"/>
-          <w:szCs w:val="22"/>
-        </w:rPr>
-        <w:instrText xml:space="preserve"> MERGEFIELD =bid_type \* MERGEFORMAT </w:instrText>
-      </w:r>
-      <w:r>
-        <w:rPr>
-          <w:rFonts w:ascii="Arial" w:eastAsia="Arial" w:hAnsi="Arial" w:cs="Arial"/>
-          <w:sz w:val="22"/>
-          <w:szCs w:val="22"/>
-        </w:rPr>
-        <w:fldChar w:fldCharType="separate"/>
-      </w:r>
-      <w:r>
-        <w:rPr>
-          <w:rFonts w:ascii="Arial" w:eastAsia="Arial" w:hAnsi="Arial" w:cs="Arial"/>
-          <w:sz w:val="22"/>
-          <w:szCs w:val="22"/>
-        </w:rPr>
-        <w:fldChar w:fldCharType="end"/>
-      </w:r>
-      <w:r>
-        <w:rPr>
-          <w:rFonts w:ascii="Arial" w:eastAsia="Arial" w:hAnsi="Arial" w:cs="Arial"/>
-          <w:sz w:val="22"/>
-          <w:szCs w:val="22"/>
-        </w:rPr>
-        <w:t xml:space="preserve"> </w:t>
-      </w:r>
-      <w:r>
-        <w:rPr>
-          <w:rFonts w:ascii="Arial" w:eastAsia="Arial" w:hAnsi="Arial" w:cs="Arial"/>
-          <w:sz w:val="22"/>
-          <w:szCs w:val="22"/>
-        </w:rPr>
-        <w:t xml:space="preserve">meals per day. The </w:t>
-      </w:r>
-      <w:proofErr w:type="gramStart"/>
-      <w:r>
-        <w:rPr>
-          <w:rFonts w:ascii="Arial" w:eastAsia="Arial" w:hAnsi="Arial" w:cs="Arial"/>
-          <w:sz w:val="22"/>
-          <w:szCs w:val="22"/>
-        </w:rPr>
-        <w:t>District</w:t>
-      </w:r>
-      <w:proofErr w:type="gramEnd"/>
-      <w:r>
-        <w:rPr>
-          <w:rFonts w:ascii="Arial" w:eastAsia="Arial" w:hAnsi="Arial" w:cs="Arial"/>
-          <w:sz w:val="22"/>
-          <w:szCs w:val="22"/>
-        </w:rPr>
         <w:t xml:space="preserve"> is seeking Proposals from qualified companies to procure and deliver products. This RFP defines the program, the products and the services that are being sought from the Bidders and generally outlines the program requirements.</w:t>
       </w:r>
     </w:p>
@@ -3687,7 +3580,6 @@
           <w:szCs w:val="28"/>
           <w:u w:val="single"/>
         </w:rPr>
-        <w:lastRenderedPageBreak/>
         <w:t>Attachment “1”</w:t>
       </w:r>
     </w:p>
@@ -3708,6 +3600,7 @@
           <w:szCs w:val="28"/>
           <w:u w:val="single"/>
         </w:rPr>
+        <w:lastRenderedPageBreak/>
         <w:t>PROPOSAL SUBMISSION CHECKLIST</w:t>
       </w:r>
     </w:p>
@@ -6138,7 +6031,18 @@
         </w:sdtPr>
         <w:sdtEndPr/>
         <w:sdtContent>
-          <w:fldSimple w:instr=" MERGEFIELD =price_verified:if \* MERGEFORMAT "/>
+          <w:r>
+            <w:fldChar w:fldCharType="begin"/>
+          </w:r>
+          <w:r>
+            <w:instrText xml:space="preserve"> MERGEFIELD =price_verified:if \* MERGEFORMAT </w:instrText>
+          </w:r>
+          <w:r>
+            <w:fldChar w:fldCharType="separate"/>
+          </w:r>
+          <w:r>
+            <w:fldChar w:fldCharType="end"/>
+          </w:r>
           <w:r>
             <w:rPr>
               <w:rFonts w:ascii="Arial" w:eastAsia="Arial" w:hAnsi="Arial" w:cs="Arial"/>
@@ -6624,14 +6528,27 @@
           <w:szCs w:val="22"/>
         </w:rPr>
       </w:pPr>
-      <w:fldSimple w:instr=" MERGEFIELD price_verified:endIf \* MERGEFORMAT ">
-        <w:r>
-          <w:rPr>
-            <w:noProof/>
-          </w:rPr>
-          <w:t>«price_verified:endIf»</w:t>
-        </w:r>
-      </w:fldSimple>
+      <w:r>
+        <w:fldChar w:fldCharType="begin"/>
+      </w:r>
+      <w:r>
+        <w:instrText xml:space="preserve"> MERGEFIELD price_verified:endIf \* MERGEFORMAT </w:instrText>
+      </w:r>
+      <w:r>
+        <w:fldChar w:fldCharType="separate"/>
+      </w:r>
+      <w:r>
+        <w:rPr>
+          <w:noProof/>
+        </w:rPr>
+        <w:t>«price_verified:endIf»</w:t>
+      </w:r>
+      <w:r>
+        <w:rPr>
+          <w:noProof/>
+        </w:rPr>
+        <w:fldChar w:fldCharType="end"/>
+      </w:r>
       <w:r>
         <w:rPr>
           <w:rFonts w:ascii="Arial" w:eastAsia="Arial" w:hAnsi="Arial" w:cs="Arial"/>

</xml_diff>